<commit_message>
model and cleaning updates
</commit_message>
<xml_diff>
--- a/Final_Documents/Cleaning/Data.docx
+++ b/Final_Documents/Cleaning/Data.docx
@@ -18,21 +18,23 @@
         </w:rPr>
         <w:t xml:space="preserve">Indira </w:t>
       </w:r>
+      <w:proofErr w:type="spellStart"/>
       <w:r>
         <w:rPr>
           <w:b/>
           <w:bCs/>
           <w:lang w:val="en-US"/>
         </w:rPr>
-        <w:t xml:space="preserve">Aitkulova </w:t>
-      </w:r>
+        <w:t>Aitkulova</w:t>
+      </w:r>
+      <w:proofErr w:type="spellEnd"/>
       <w:r>
         <w:rPr>
           <w:b/>
           <w:bCs/>
           <w:lang w:val="en-US"/>
         </w:rPr>
-        <w:t>and Caroline</w:t>
+        <w:t xml:space="preserve"> </w:t>
       </w:r>
       <w:r>
         <w:rPr>
@@ -40,74 +42,74 @@
           <w:bCs/>
           <w:lang w:val="en-US"/>
         </w:rPr>
-        <w:t xml:space="preserve"> Roeder</w:t>
-      </w:r>
-    </w:p>
-    <w:p>
-      <w:pPr>
+        <w:t>and Caroline</w:t>
+      </w:r>
+      <w:r>
         <w:rPr>
           <w:b/>
           <w:bCs/>
           <w:lang w:val="en-US"/>
         </w:rPr>
-      </w:pPr>
-      <w:r>
+        <w:t xml:space="preserve"> Roeder</w:t>
+      </w:r>
+    </w:p>
+    <w:p>
+      <w:pPr>
         <w:rPr>
           <w:b/>
           <w:bCs/>
           <w:lang w:val="en-US"/>
         </w:rPr>
-        <w:t>ECNS 56</w:t>
-      </w:r>
+      </w:pPr>
       <w:r>
         <w:rPr>
           <w:b/>
           <w:bCs/>
           <w:lang w:val="en-US"/>
         </w:rPr>
-        <w:t>0</w:t>
-      </w:r>
-    </w:p>
-    <w:p>
-      <w:pPr>
+        <w:t>ECNS 56</w:t>
+      </w:r>
+      <w:r>
         <w:rPr>
           <w:b/>
           <w:bCs/>
           <w:lang w:val="en-US"/>
         </w:rPr>
-      </w:pPr>
-      <w:r>
+        <w:t>0</w:t>
+      </w:r>
+    </w:p>
+    <w:p>
+      <w:pPr>
         <w:rPr>
           <w:b/>
           <w:bCs/>
           <w:lang w:val="en-US"/>
         </w:rPr>
-        <w:t>Topic and Data</w:t>
-      </w:r>
-    </w:p>
-    <w:p>
-      <w:pPr>
+      </w:pPr>
+      <w:r>
         <w:rPr>
           <w:b/>
           <w:bCs/>
           <w:lang w:val="en-US"/>
         </w:rPr>
-      </w:pPr>
-      <w:r>
+        <w:t>Topic and Data</w:t>
+      </w:r>
+    </w:p>
+    <w:p>
+      <w:pPr>
         <w:rPr>
           <w:b/>
           <w:bCs/>
           <w:lang w:val="en-US"/>
         </w:rPr>
-        <w:t>10/</w:t>
-      </w:r>
+      </w:pPr>
       <w:r>
         <w:rPr>
           <w:b/>
           <w:bCs/>
           <w:lang w:val="en-US"/>
         </w:rPr>
-        <w:t>1</w:t>
+        <w:t>10/</w:t>
       </w:r>
       <w:r>
         <w:rPr>
@@ -115,66 +117,74 @@
           <w:bCs/>
           <w:lang w:val="en-US"/>
         </w:rPr>
-        <w:t>2/2023</w:t>
-      </w:r>
-    </w:p>
-    <w:p>
-      <w:pPr>
-        <w:rPr>
-          <w:lang w:val="en-US"/>
-        </w:rPr>
-      </w:pPr>
-    </w:p>
-    <w:p>
-      <w:pPr>
-        <w:rPr>
-          <w:lang w:val="en-US"/>
-        </w:rPr>
-      </w:pPr>
+        <w:t>1</w:t>
+      </w:r>
       <w:r>
         <w:rPr>
           <w:b/>
           <w:bCs/>
           <w:lang w:val="en-US"/>
         </w:rPr>
-        <w:t>T</w:t>
-      </w:r>
+        <w:t>2/2023</w:t>
+      </w:r>
+    </w:p>
+    <w:p>
+      <w:pPr>
+        <w:rPr>
+          <w:lang w:val="en-US"/>
+        </w:rPr>
+      </w:pPr>
+    </w:p>
+    <w:p>
+      <w:pPr>
+        <w:rPr>
+          <w:lang w:val="en-US"/>
+        </w:rPr>
+      </w:pPr>
       <w:r>
         <w:rPr>
           <w:b/>
           <w:bCs/>
           <w:lang w:val="en-US"/>
         </w:rPr>
-        <w:t>opic:</w:t>
-      </w:r>
-      <w:r>
-        <w:rPr>
-          <w:lang w:val="en-US"/>
-        </w:rPr>
-        <w:t xml:space="preserve"> the relationship between corn production and ethanol production</w:t>
-      </w:r>
-    </w:p>
-    <w:p>
-      <w:pPr>
-        <w:rPr>
-          <w:lang w:val="en-US"/>
-        </w:rPr>
-      </w:pPr>
-    </w:p>
-    <w:p>
-      <w:pPr>
+        <w:t>T</w:t>
+      </w:r>
+      <w:r>
         <w:rPr>
           <w:b/>
           <w:bCs/>
           <w:lang w:val="en-US"/>
         </w:rPr>
-      </w:pPr>
-      <w:r>
+        <w:t>opic:</w:t>
+      </w:r>
+      <w:r>
+        <w:rPr>
+          <w:lang w:val="en-US"/>
+        </w:rPr>
+        <w:t xml:space="preserve"> the relationship between corn production and ethanol production</w:t>
+      </w:r>
+    </w:p>
+    <w:p>
+      <w:pPr>
+        <w:rPr>
+          <w:lang w:val="en-US"/>
+        </w:rPr>
+      </w:pPr>
+    </w:p>
+    <w:p>
+      <w:pPr>
         <w:rPr>
           <w:b/>
           <w:bCs/>
           <w:lang w:val="en-US"/>
         </w:rPr>
+      </w:pPr>
+      <w:r>
+        <w:rPr>
+          <w:b/>
+          <w:bCs/>
+          <w:lang w:val="en-US"/>
+        </w:rPr>
         <w:t>Questions:</w:t>
       </w:r>
     </w:p>
@@ -199,7 +209,21 @@
         <w:rPr>
           <w:lang w:val="en-US"/>
         </w:rPr>
-        <w:t xml:space="preserve"> (and vice versa)</w:t>
+        <w:t xml:space="preserve"> (</w:t>
+      </w:r>
+      <w:proofErr w:type="gramStart"/>
+      <w:r>
+        <w:rPr>
+          <w:lang w:val="en-US"/>
+        </w:rPr>
+        <w:t>and</w:t>
+      </w:r>
+      <w:proofErr w:type="gramEnd"/>
+      <w:r>
+        <w:rPr>
+          <w:lang w:val="en-US"/>
+        </w:rPr>
+        <w:t xml:space="preserve"> vice versa)</w:t>
       </w:r>
     </w:p>
     <w:p>
@@ -421,29 +445,132 @@
             <w:rStyle w:val="Hyperlink"/>
             <w:lang w:val="en-US"/>
           </w:rPr>
-          <w:t>U</w:t>
+          <w:t>URL</w:t>
         </w:r>
+      </w:hyperlink>
+      <w:r>
+        <w:rPr>
+          <w:lang w:val="en-US"/>
+        </w:rPr>
+        <w:t xml:space="preserve"> </w:t>
+      </w:r>
+    </w:p>
+    <w:p>
+      <w:pPr>
+        <w:pStyle w:val="ListParagraph"/>
+        <w:numPr>
+          <w:ilvl w:val="1"/>
+          <w:numId w:val="2"/>
+        </w:numPr>
+        <w:rPr>
+          <w:lang w:val="en-US"/>
+        </w:rPr>
+      </w:pPr>
+      <w:r>
+        <w:rPr>
+          <w:lang w:val="en-US"/>
+        </w:rPr>
+        <w:t xml:space="preserve">(select xlsx under </w:t>
+      </w:r>
+      <w:r>
+        <w:rPr>
+          <w:lang w:val="en-US"/>
+        </w:rPr>
+        <w:t xml:space="preserve">“all production estimates”) </w:t>
+      </w:r>
+      <w:hyperlink r:id="rId6" w:anchor="Production" w:history="1">
         <w:r>
           <w:rPr>
             <w:rStyle w:val="Hyperlink"/>
             <w:lang w:val="en-US"/>
           </w:rPr>
-          <w:t>R</w:t>
-        </w:r>
-        <w:r>
-          <w:rPr>
-            <w:rStyle w:val="Hyperlink"/>
-            <w:lang w:val="en-US"/>
-          </w:rPr>
-          <w:t>L</w:t>
+          <w:t>https://www.eia.gov/state/seds/seds-data-complete.php?sid=US#Production</w:t>
         </w:r>
       </w:hyperlink>
+    </w:p>
+    <w:p>
+      <w:pPr>
+        <w:pStyle w:val="ListParagraph"/>
+        <w:numPr>
+          <w:ilvl w:val="1"/>
+          <w:numId w:val="2"/>
+        </w:numPr>
+        <w:rPr>
+          <w:lang w:val="en-US"/>
+        </w:rPr>
+      </w:pPr>
+      <w:r>
+        <w:rPr>
+          <w:lang w:val="en-US"/>
+        </w:rPr>
+        <w:t>Variables:</w:t>
+      </w:r>
+      <w:r>
+        <w:rPr>
+          <w:lang w:val="en-US"/>
+        </w:rPr>
+        <w:t xml:space="preserve"> Ethanol </w:t>
+      </w:r>
+      <w:r>
+        <w:rPr>
+          <w:lang w:val="en-US"/>
+        </w:rPr>
+        <w:t>p</w:t>
+      </w:r>
+      <w:r>
+        <w:rPr>
+          <w:lang w:val="en-US"/>
+        </w:rPr>
+        <w:t>roduction</w:t>
+      </w:r>
+      <w:r>
+        <w:rPr>
+          <w:lang w:val="en-US"/>
+        </w:rPr>
+        <w:t xml:space="preserve"> in thousands of barrels</w:t>
+      </w:r>
+      <w:r>
+        <w:rPr>
+          <w:lang w:val="en-US"/>
+        </w:rPr>
+        <w:t xml:space="preserve"> per year</w:t>
+      </w:r>
+    </w:p>
+    <w:p>
+      <w:pPr>
+        <w:pStyle w:val="ListParagraph"/>
+        <w:numPr>
+          <w:ilvl w:val="1"/>
+          <w:numId w:val="2"/>
+        </w:numPr>
+        <w:rPr>
+          <w:lang w:val="en-US"/>
+        </w:rPr>
+      </w:pPr>
+      <w:r>
+        <w:rPr>
+          <w:lang w:val="en-US"/>
+        </w:rPr>
+        <w:t>Timespan:</w:t>
+      </w:r>
       <w:r>
         <w:rPr>
           <w:lang w:val="en-US"/>
         </w:rPr>
         <w:t xml:space="preserve"> </w:t>
       </w:r>
+      <w:r>
+        <w:rPr>
+          <w:lang w:val="en-US"/>
+        </w:rPr>
+        <w:t>1960-202</w:t>
+      </w:r>
+      <w:r>
+        <w:rPr>
+          <w:lang w:val="en-US"/>
+        </w:rPr>
+        <w:t>1</w:t>
+      </w:r>
     </w:p>
     <w:p>
       <w:pPr>
@@ -460,30 +587,44 @@
         <w:rPr>
           <w:lang w:val="en-US"/>
         </w:rPr>
-        <w:t xml:space="preserve">(select xlsx under </w:t>
-      </w:r>
-      <w:r>
-        <w:rPr>
-          <w:lang w:val="en-US"/>
-        </w:rPr>
-        <w:t xml:space="preserve">“all production estimates”) </w:t>
-      </w:r>
-      <w:hyperlink r:id="rId6" w:history="1">
-        <w:r>
-          <w:rPr>
-            <w:rStyle w:val="Hyperlink"/>
-            <w:lang w:val="en-US"/>
-          </w:rPr>
-          <w:t>https://www.eia.gov/state/seds/seds-data-complete.php?sid=U</w:t>
-        </w:r>
-        <w:r>
-          <w:rPr>
-            <w:rStyle w:val="Hyperlink"/>
-            <w:lang w:val="en-US"/>
-          </w:rPr>
-          <w:t>S#Production</w:t>
-        </w:r>
-      </w:hyperlink>
+        <w:t>Spatial Coverage:</w:t>
+      </w:r>
+      <w:r>
+        <w:rPr>
+          <w:lang w:val="en-US"/>
+        </w:rPr>
+        <w:t xml:space="preserve"> </w:t>
+      </w:r>
+      <w:r>
+        <w:rPr>
+          <w:lang w:val="en-US"/>
+        </w:rPr>
+        <w:t>Nation-wide by state</w:t>
+      </w:r>
+    </w:p>
+    <w:p>
+      <w:pPr>
+        <w:pStyle w:val="ListParagraph"/>
+        <w:numPr>
+          <w:ilvl w:val="0"/>
+          <w:numId w:val="2"/>
+        </w:numPr>
+        <w:rPr>
+          <w:lang w:val="en-US"/>
+        </w:rPr>
+      </w:pPr>
+      <w:r>
+        <w:rPr>
+          <w:lang w:val="en-US"/>
+        </w:rPr>
+        <w:t xml:space="preserve">Ethanol Production </w:t>
+      </w:r>
+      <w:r>
+        <w:rPr>
+          <w:lang w:val="en-US"/>
+        </w:rPr>
+        <w:t>Capacity</w:t>
+      </w:r>
     </w:p>
     <w:p>
       <w:pPr>
@@ -493,144 +634,6 @@
           <w:numId w:val="2"/>
         </w:numPr>
         <w:rPr>
-          <w:lang w:val="en-US"/>
-        </w:rPr>
-      </w:pPr>
-      <w:r>
-        <w:rPr>
-          <w:lang w:val="en-US"/>
-        </w:rPr>
-        <w:t>Variables:</w:t>
-      </w:r>
-      <w:r>
-        <w:rPr>
-          <w:lang w:val="en-US"/>
-        </w:rPr>
-        <w:t xml:space="preserve"> Ethanol </w:t>
-      </w:r>
-      <w:r>
-        <w:rPr>
-          <w:lang w:val="en-US"/>
-        </w:rPr>
-        <w:t>p</w:t>
-      </w:r>
-      <w:r>
-        <w:rPr>
-          <w:lang w:val="en-US"/>
-        </w:rPr>
-        <w:t>roduction</w:t>
-      </w:r>
-      <w:r>
-        <w:rPr>
-          <w:lang w:val="en-US"/>
-        </w:rPr>
-        <w:t xml:space="preserve"> in thousands of barrels</w:t>
-      </w:r>
-      <w:r>
-        <w:rPr>
-          <w:lang w:val="en-US"/>
-        </w:rPr>
-        <w:t xml:space="preserve"> per year</w:t>
-      </w:r>
-    </w:p>
-    <w:p>
-      <w:pPr>
-        <w:pStyle w:val="ListParagraph"/>
-        <w:numPr>
-          <w:ilvl w:val="1"/>
-          <w:numId w:val="2"/>
-        </w:numPr>
-        <w:rPr>
-          <w:lang w:val="en-US"/>
-        </w:rPr>
-      </w:pPr>
-      <w:r>
-        <w:rPr>
-          <w:lang w:val="en-US"/>
-        </w:rPr>
-        <w:t>Timespan:</w:t>
-      </w:r>
-      <w:r>
-        <w:rPr>
-          <w:lang w:val="en-US"/>
-        </w:rPr>
-        <w:t xml:space="preserve"> </w:t>
-      </w:r>
-      <w:r>
-        <w:rPr>
-          <w:lang w:val="en-US"/>
-        </w:rPr>
-        <w:t>1960-202</w:t>
-      </w:r>
-      <w:r>
-        <w:rPr>
-          <w:lang w:val="en-US"/>
-        </w:rPr>
-        <w:t>1</w:t>
-      </w:r>
-    </w:p>
-    <w:p>
-      <w:pPr>
-        <w:pStyle w:val="ListParagraph"/>
-        <w:numPr>
-          <w:ilvl w:val="1"/>
-          <w:numId w:val="2"/>
-        </w:numPr>
-        <w:rPr>
-          <w:lang w:val="en-US"/>
-        </w:rPr>
-      </w:pPr>
-      <w:r>
-        <w:rPr>
-          <w:lang w:val="en-US"/>
-        </w:rPr>
-        <w:t>Spatial Coverage:</w:t>
-      </w:r>
-      <w:r>
-        <w:rPr>
-          <w:lang w:val="en-US"/>
-        </w:rPr>
-        <w:t xml:space="preserve"> </w:t>
-      </w:r>
-      <w:r>
-        <w:rPr>
-          <w:lang w:val="en-US"/>
-        </w:rPr>
-        <w:t>Nation-wide by state</w:t>
-      </w:r>
-    </w:p>
-    <w:p>
-      <w:pPr>
-        <w:pStyle w:val="ListParagraph"/>
-        <w:numPr>
-          <w:ilvl w:val="0"/>
-          <w:numId w:val="2"/>
-        </w:numPr>
-        <w:rPr>
-          <w:lang w:val="en-US"/>
-        </w:rPr>
-      </w:pPr>
-      <w:r>
-        <w:rPr>
-          <w:lang w:val="en-US"/>
-        </w:rPr>
-        <w:t xml:space="preserve">Ethanol Production </w:t>
-      </w:r>
-      <w:r>
-        <w:rPr>
-          <w:lang w:val="en-US"/>
-        </w:rPr>
-        <w:t>Capacity</w:t>
-      </w:r>
-    </w:p>
-    <w:p>
-      <w:pPr>
-        <w:pStyle w:val="ListParagraph"/>
-        <w:numPr>
-          <w:ilvl w:val="1"/>
-          <w:numId w:val="2"/>
-        </w:numPr>
-        <w:rPr>
           <w:rStyle w:val="Hyperlink"/>
           <w:lang w:val="en-US"/>
         </w:rPr>
@@ -663,14 +666,7 @@
           <w:rStyle w:val="Hyperlink"/>
           <w:lang w:val="en-US"/>
         </w:rPr>
-        <w:t>UR</w:t>
-      </w:r>
-      <w:r>
-        <w:rPr>
-          <w:rStyle w:val="Hyperlink"/>
-          <w:lang w:val="en-US"/>
-        </w:rPr>
-        <w:t xml:space="preserve">L </w:t>
+        <w:t xml:space="preserve">URL </w:t>
       </w:r>
     </w:p>
     <w:p>
@@ -696,22 +692,23 @@
             <w:rStyle w:val="Hyperlink"/>
             <w:lang w:val="en-US"/>
           </w:rPr>
-          <w:t>https://www.eia.gov/petroleum/ethanolcapacity/a</w:t>
-        </w:r>
-        <w:r>
-          <w:rPr>
-            <w:rStyle w:val="Hyperlink"/>
-            <w:lang w:val="en-US"/>
-          </w:rPr>
-          <w:t>rchive/2023/index.php</w:t>
+          <w:t>https://www.eia.gov/petroleum/ethanolcapacity/archive/2023/index.php</w:t>
         </w:r>
       </w:hyperlink>
       <w:r>
         <w:rPr>
           <w:lang w:val="en-US"/>
         </w:rPr>
-        <w:t xml:space="preserve"> - have to click download xlsx link</w:t>
-      </w:r>
+        <w:t xml:space="preserve"> - have to click download xlsx </w:t>
+      </w:r>
+      <w:proofErr w:type="gramStart"/>
+      <w:r>
+        <w:rPr>
+          <w:lang w:val="en-US"/>
+        </w:rPr>
+        <w:t>link</w:t>
+      </w:r>
+      <w:proofErr w:type="gramEnd"/>
     </w:p>
     <w:p>
       <w:pPr>
@@ -856,14 +853,7 @@
             <w:rStyle w:val="Hyperlink"/>
             <w:lang w:val="en-US"/>
           </w:rPr>
-          <w:t>U</w:t>
-        </w:r>
-        <w:r>
-          <w:rPr>
-            <w:rStyle w:val="Hyperlink"/>
-            <w:lang w:val="en-US"/>
-          </w:rPr>
-          <w:t>RL</w:t>
+          <w:t>URL</w:t>
         </w:r>
       </w:hyperlink>
     </w:p>
@@ -882,7 +872,7 @@
         <w:rPr>
           <w:lang w:val="en-US"/>
         </w:rPr>
-        <w:t>https://www.eia.gov/opendata/browser/petroleum/pri/gnd?frequency=weekly&amp;data=value;&amp;sortColumn=period;&amp;sortDirection=desc;</w:t>
+        <w:t>https://www.eia.gov/opendata/browser/petroleum/pri/gnd?frequency=weekly&amp;data=value;&amp;sortColumn=period;&amp;sortDirection=desc.</w:t>
       </w:r>
     </w:p>
     <w:p>
@@ -1040,14 +1030,7 @@
             <w:rStyle w:val="Hyperlink"/>
             <w:lang w:val="en-US"/>
           </w:rPr>
-          <w:t>UR</w:t>
-        </w:r>
-        <w:r>
-          <w:rPr>
-            <w:rStyle w:val="Hyperlink"/>
-            <w:lang w:val="en-US"/>
-          </w:rPr>
-          <w:t>L</w:t>
+          <w:t>URL</w:t>
         </w:r>
       </w:hyperlink>
     </w:p>
@@ -1303,13 +1286,27 @@
         <w:rPr>
           <w:lang w:val="en-US"/>
         </w:rPr>
-        <w:t xml:space="preserve"> Datasets will be merged </w:t>
-      </w:r>
-      <w:r>
-        <w:rPr>
-          <w:lang w:val="en-US"/>
-        </w:rPr>
-        <w:t>together by year and state</w:t>
+        <w:t xml:space="preserve"> Datasets will be </w:t>
+      </w:r>
+      <w:proofErr w:type="gramStart"/>
+      <w:r>
+        <w:rPr>
+          <w:lang w:val="en-US"/>
+        </w:rPr>
+        <w:t xml:space="preserve">merged </w:t>
+      </w:r>
+      <w:r>
+        <w:rPr>
+          <w:lang w:val="en-US"/>
+        </w:rPr>
+        <w:t>together</w:t>
+      </w:r>
+      <w:proofErr w:type="gramEnd"/>
+      <w:r>
+        <w:rPr>
+          <w:lang w:val="en-US"/>
+        </w:rPr>
+        <w:t xml:space="preserve"> by year and state</w:t>
       </w:r>
       <w:r>
         <w:rPr>

</xml_diff>